<commit_message>
release beta 2 for use-case specification
</commit_message>
<xml_diff>
--- a/2.Requirement Analysis/UsecaseSpecification/[V.Tuan]UsecaseSpec_NvQuanlyNH.docx
+++ b/2.Requirement Analysis/UsecaseSpecification/[V.Tuan]UsecaseSpec_NvQuanlyNH.docx
@@ -31,7 +31,13 @@
         <w:rPr>
           <w:sz w:val="26"/>
         </w:rPr>
-        <w:t xml:space="preserve">Use-Case Specification </w:t>
+        <w:t>Đặc tả use-case</w:t>
+      </w:r>
+      <w:r>
+        <w:rPr>
+          <w:sz w:val="26"/>
+        </w:rPr>
+        <w:t xml:space="preserve"> </w:t>
       </w:r>
       <w:r>
         <w:rPr>
@@ -72,22 +78,14 @@
           <w:sz w:val="22"/>
         </w:rPr>
       </w:pPr>
-      <w:bookmarkStart w:id="0" w:name="_Toc423410238"/>
-      <w:bookmarkStart w:id="1" w:name="_Toc425054504"/>
-      <w:bookmarkStart w:id="2" w:name="_Toc18988767"/>
-      <w:bookmarkStart w:id="3" w:name="_Toc35985148"/>
-      <w:bookmarkStart w:id="4" w:name="_Toc423410239"/>
-      <w:bookmarkStart w:id="5" w:name="_Toc425054505"/>
-      <w:r>
-        <w:rPr>
-          <w:sz w:val="22"/>
-        </w:rPr>
-        <w:t>Brief Description</w:t>
-      </w:r>
-      <w:bookmarkEnd w:id="0"/>
-      <w:bookmarkEnd w:id="1"/>
-      <w:bookmarkEnd w:id="2"/>
-      <w:bookmarkEnd w:id="3"/>
+      <w:bookmarkStart w:id="0" w:name="_Toc423410239"/>
+      <w:bookmarkStart w:id="1" w:name="_Toc425054505"/>
+      <w:r>
+        <w:rPr>
+          <w:sz w:val="22"/>
+        </w:rPr>
+        <w:t>Tóm tắt</w:t>
+      </w:r>
     </w:p>
     <w:p>
       <w:pPr>
@@ -105,6 +103,8 @@
         <w:t>Nhân viên quản lý nhà hàng khi tuyển thêm nhân viên, phải thêm nhân viên mới vào cơ sở dữ liệu để quản lý. Use case này giúp NV quản lý nhà hàng thực hiện được yêu  cầu đó.</w:t>
       </w:r>
     </w:p>
+    <w:bookmarkEnd w:id="0"/>
+    <w:bookmarkEnd w:id="1"/>
     <w:p>
       <w:pPr>
         <w:pStyle w:val="Heading2"/>
@@ -112,16 +112,12 @@
           <w:sz w:val="22"/>
         </w:rPr>
       </w:pPr>
-      <w:bookmarkStart w:id="6" w:name="_Toc35985149"/>
-      <w:r>
-        <w:rPr>
-          <w:sz w:val="22"/>
-        </w:rPr>
-        <w:t>Basic Flow of Events</w:t>
-      </w:r>
-      <w:bookmarkEnd w:id="4"/>
-      <w:bookmarkEnd w:id="5"/>
-      <w:bookmarkEnd w:id="6"/>
+      <w:r>
+        <w:rPr>
+          <w:sz w:val="22"/>
+        </w:rPr>
+        <w:t>Luồng sự kiện chính</w:t>
+      </w:r>
     </w:p>
     <w:p>
       <w:pPr>
@@ -228,18 +224,12 @@
           <w:sz w:val="22"/>
         </w:rPr>
       </w:pPr>
-      <w:bookmarkStart w:id="7" w:name="_Toc423410241"/>
-      <w:bookmarkStart w:id="8" w:name="_Toc425054507"/>
-      <w:bookmarkStart w:id="9" w:name="_Toc35985150"/>
-      <w:r>
-        <w:rPr>
-          <w:sz w:val="22"/>
-        </w:rPr>
-        <w:t>Alternative Flows</w:t>
-      </w:r>
-      <w:bookmarkEnd w:id="7"/>
-      <w:bookmarkEnd w:id="8"/>
-      <w:bookmarkEnd w:id="9"/>
+      <w:r>
+        <w:rPr>
+          <w:sz w:val="22"/>
+        </w:rPr>
+        <w:t>Luồng sự kiện khác</w:t>
+      </w:r>
     </w:p>
     <w:p>
       <w:pPr>
@@ -284,21 +274,18 @@
           <w:sz w:val="22"/>
         </w:rPr>
       </w:pPr>
-      <w:bookmarkStart w:id="10" w:name="_Toc423410253"/>
-      <w:bookmarkStart w:id="11" w:name="_Toc425054512"/>
-      <w:bookmarkStart w:id="12" w:name="_Toc35985160"/>
-      <w:r>
-        <w:rPr>
-          <w:sz w:val="22"/>
-        </w:rPr>
-        <w:t>Preconditions</w:t>
-      </w:r>
-      <w:bookmarkStart w:id="13" w:name="_Toc423410255"/>
-      <w:bookmarkStart w:id="14" w:name="_Toc425054514"/>
-      <w:bookmarkStart w:id="15" w:name="_Toc35985162"/>
-      <w:bookmarkEnd w:id="10"/>
-      <w:bookmarkEnd w:id="11"/>
-      <w:bookmarkEnd w:id="12"/>
+      <w:bookmarkStart w:id="2" w:name="_Toc423410255"/>
+      <w:bookmarkStart w:id="3" w:name="_Toc425054514"/>
+      <w:bookmarkStart w:id="4" w:name="_Toc35985162"/>
+      <w:r>
+        <w:rPr>
+          <w:bCs/>
+          <w:sz w:val="22"/>
+          <w:szCs w:val="24"/>
+          <w:lang w:val="vi-VN"/>
+        </w:rPr>
+        <w:t>Trạng thái hệ thống khi bắt đầu thực hiện Use-case</w:t>
+      </w:r>
     </w:p>
     <w:p>
       <w:pPr>
@@ -314,6 +301,9 @@
         <w:t>Không có.</w:t>
       </w:r>
     </w:p>
+    <w:bookmarkEnd w:id="2"/>
+    <w:bookmarkEnd w:id="3"/>
+    <w:bookmarkEnd w:id="4"/>
     <w:p>
       <w:pPr>
         <w:pStyle w:val="Heading2"/>
@@ -323,13 +313,12 @@
       </w:pPr>
       <w:r>
         <w:rPr>
-          <w:sz w:val="22"/>
-        </w:rPr>
-        <w:t>Postconditions</w:t>
-      </w:r>
-      <w:bookmarkEnd w:id="13"/>
-      <w:bookmarkEnd w:id="14"/>
-      <w:bookmarkEnd w:id="15"/>
+          <w:bCs/>
+          <w:sz w:val="22"/>
+          <w:szCs w:val="24"/>
+        </w:rPr>
+        <w:t>Trạng thái hệ thống sau khi thực hiện Use-case</w:t>
+      </w:r>
     </w:p>
     <w:p>
       <w:pPr>
@@ -371,14 +360,12 @@
           <w:sz w:val="22"/>
         </w:rPr>
       </w:pPr>
-      <w:bookmarkStart w:id="16" w:name="_Toc35985164"/>
-      <w:r>
-        <w:rPr>
-          <w:sz w:val="22"/>
-        </w:rPr>
-        <w:t>Extension Points</w:t>
-      </w:r>
-      <w:bookmarkEnd w:id="16"/>
+      <w:r>
+        <w:rPr>
+          <w:sz w:val="22"/>
+        </w:rPr>
+        <w:t>Điểm mở rộng</w:t>
+      </w:r>
     </w:p>
     <w:p>
       <w:pPr>
@@ -401,14 +388,14 @@
           <w:sz w:val="22"/>
         </w:rPr>
       </w:pPr>
-      <w:bookmarkStart w:id="17" w:name="_Toc35985166"/>
-      <w:r>
-        <w:rPr>
-          <w:sz w:val="22"/>
-        </w:rPr>
-        <w:t>Special Requirements</w:t>
-      </w:r>
-      <w:bookmarkEnd w:id="17"/>
+      <w:r>
+        <w:rPr>
+          <w:sz w:val="22"/>
+        </w:rPr>
+        <w:t>Điều kiện đặc biệt</w:t>
+      </w:r>
+      <w:bookmarkStart w:id="5" w:name="_GoBack"/>
+      <w:bookmarkEnd w:id="5"/>
     </w:p>
     <w:p>
       <w:pPr>
@@ -460,7 +447,13 @@
         <w:rPr>
           <w:sz w:val="26"/>
         </w:rPr>
-        <w:t>Use-Case Specification</w:t>
+        <w:t xml:space="preserve"> </w:t>
+      </w:r>
+      <w:r>
+        <w:rPr>
+          <w:sz w:val="26"/>
+        </w:rPr>
+        <w:t>Đặc tả use-case</w:t>
       </w:r>
       <w:r>
         <w:rPr>
@@ -520,7 +513,7 @@
         <w:rPr>
           <w:sz w:val="22"/>
         </w:rPr>
-        <w:t>Brief Description</w:t>
+        <w:t>Tóm tắt</w:t>
       </w:r>
     </w:p>
     <w:p>
@@ -564,7 +557,7 @@
         <w:rPr>
           <w:sz w:val="22"/>
         </w:rPr>
-        <w:t>Basic Flow of Events</w:t>
+        <w:t>Luồng sự kiện chính</w:t>
       </w:r>
     </w:p>
     <w:p>
@@ -676,7 +669,7 @@
         <w:rPr>
           <w:sz w:val="22"/>
         </w:rPr>
-        <w:t>Alternative Flows</w:t>
+        <w:t>Luồng sự kiện khác</w:t>
       </w:r>
     </w:p>
     <w:p>
@@ -738,14 +731,17 @@
       <w:pPr>
         <w:pStyle w:val="Heading2"/>
         <w:rPr>
-          <w:sz w:val="22"/>
-        </w:rPr>
-      </w:pPr>
-      <w:r>
-        <w:rPr>
-          <w:sz w:val="22"/>
-        </w:rPr>
-        <w:t>Preconditions</w:t>
+          <w:sz w:val="24"/>
+        </w:rPr>
+      </w:pPr>
+      <w:r>
+        <w:rPr>
+          <w:bCs/>
+          <w:sz w:val="22"/>
+          <w:szCs w:val="24"/>
+          <w:lang w:val="vi-VN"/>
+        </w:rPr>
+        <w:t>Trạng thái hệ thống khi bắt đầu thực hiện Use-case</w:t>
       </w:r>
     </w:p>
     <w:p>
@@ -771,9 +767,11 @@
       </w:pPr>
       <w:r>
         <w:rPr>
-          <w:sz w:val="22"/>
-        </w:rPr>
-        <w:t>Postconditions</w:t>
+          <w:bCs/>
+          <w:sz w:val="22"/>
+          <w:szCs w:val="24"/>
+        </w:rPr>
+        <w:t>Trạng thái hệ thống sau khi thực hiện Use-case</w:t>
       </w:r>
     </w:p>
     <w:p>
@@ -832,7 +830,7 @@
         <w:rPr>
           <w:sz w:val="22"/>
         </w:rPr>
-        <w:t>Extension Points</w:t>
+        <w:t>Điểm mở rộng</w:t>
       </w:r>
     </w:p>
     <w:p>
@@ -864,7 +862,7 @@
         <w:rPr>
           <w:sz w:val="22"/>
         </w:rPr>
-        <w:t>Special Requirements</w:t>
+        <w:t>Điều kiện đặc biệt</w:t>
       </w:r>
     </w:p>
     <w:p>
@@ -917,7 +915,13 @@
         <w:rPr>
           <w:sz w:val="26"/>
         </w:rPr>
-        <w:t>Use-Case Specification</w:t>
+        <w:t xml:space="preserve"> </w:t>
+      </w:r>
+      <w:r>
+        <w:rPr>
+          <w:sz w:val="26"/>
+        </w:rPr>
+        <w:t>Đặc tả use-case</w:t>
       </w:r>
       <w:r>
         <w:rPr>
@@ -956,7 +960,7 @@
         <w:rPr>
           <w:sz w:val="22"/>
         </w:rPr>
-        <w:t>Brief Description</w:t>
+        <w:t>Tóm tắt</w:t>
       </w:r>
     </w:p>
     <w:p>
@@ -986,7 +990,7 @@
         <w:rPr>
           <w:sz w:val="22"/>
         </w:rPr>
-        <w:t>Basic Flow of Events</w:t>
+        <w:t>Luồng sự kiện chính</w:t>
       </w:r>
     </w:p>
     <w:p>
@@ -1042,7 +1046,7 @@
         <w:rPr>
           <w:sz w:val="22"/>
         </w:rPr>
-        <w:t>Alternative Flows</w:t>
+        <w:t>Luồng sự kiện khác</w:t>
       </w:r>
     </w:p>
     <w:p>
@@ -1069,9 +1073,12 @@
       </w:pPr>
       <w:r>
         <w:rPr>
-          <w:sz w:val="22"/>
-        </w:rPr>
-        <w:t>Preconditions</w:t>
+          <w:bCs/>
+          <w:sz w:val="22"/>
+          <w:szCs w:val="24"/>
+          <w:lang w:val="vi-VN"/>
+        </w:rPr>
+        <w:t>Trạng thái hệ thống khi bắt đầu thực hiện Use-case</w:t>
       </w:r>
     </w:p>
     <w:p>
@@ -1097,9 +1104,11 @@
       </w:pPr>
       <w:r>
         <w:rPr>
-          <w:sz w:val="22"/>
-        </w:rPr>
-        <w:t>Postconditions</w:t>
+          <w:bCs/>
+          <w:sz w:val="22"/>
+          <w:szCs w:val="24"/>
+        </w:rPr>
+        <w:t>Trạng thái hệ thống sau khi thực hiện Use-case</w:t>
       </w:r>
     </w:p>
     <w:p>
@@ -1125,7 +1134,7 @@
         <w:rPr>
           <w:sz w:val="22"/>
         </w:rPr>
-        <w:t>Extension Points</w:t>
+        <w:t>Điểm mở rộng</w:t>
       </w:r>
     </w:p>
     <w:p>
@@ -1181,7 +1190,7 @@
         <w:rPr>
           <w:sz w:val="22"/>
         </w:rPr>
-        <w:t>Special Requirements</w:t>
+        <w:t>Điều kiện đặc biệt</w:t>
       </w:r>
     </w:p>
     <w:p>
@@ -1241,7 +1250,13 @@
         <w:rPr>
           <w:sz w:val="26"/>
         </w:rPr>
-        <w:t>Use-Case Specification</w:t>
+        <w:t xml:space="preserve"> </w:t>
+      </w:r>
+      <w:r>
+        <w:rPr>
+          <w:sz w:val="26"/>
+        </w:rPr>
+        <w:t>Đặc tả use-case</w:t>
       </w:r>
       <w:r>
         <w:rPr>
@@ -1280,7 +1295,7 @@
         <w:rPr>
           <w:sz w:val="22"/>
         </w:rPr>
-        <w:t>Brief Description</w:t>
+        <w:t>Tóm tắt</w:t>
       </w:r>
     </w:p>
     <w:p>
@@ -1311,7 +1326,7 @@
           <w:sz w:val="22"/>
         </w:rPr>
         <w:lastRenderedPageBreak/>
-        <w:t>Basic Flow of Events</w:t>
+        <w:t>Luồng sự kiện chính</w:t>
       </w:r>
     </w:p>
     <w:p>
@@ -1347,13 +1362,7 @@
         <w:rPr>
           <w:sz w:val="24"/>
         </w:rPr>
-        <w:t>Hệ th</w:t>
-      </w:r>
-      <w:r>
-        <w:rPr>
-          <w:sz w:val="24"/>
-        </w:rPr>
-        <w:t>ống tính toán chi phí nguyên liệu</w:t>
+        <w:t>Hệ thống tính toán chi phí nguyên liệu</w:t>
       </w:r>
     </w:p>
     <w:p>
@@ -1411,7 +1420,7 @@
         <w:rPr>
           <w:sz w:val="22"/>
         </w:rPr>
-        <w:t>Alternative Flows</w:t>
+        <w:t>Luồng sự kiện khác</w:t>
       </w:r>
     </w:p>
     <w:p>
@@ -1438,9 +1447,12 @@
       </w:pPr>
       <w:r>
         <w:rPr>
-          <w:sz w:val="22"/>
-        </w:rPr>
-        <w:t>Preconditions</w:t>
+          <w:bCs/>
+          <w:sz w:val="22"/>
+          <w:szCs w:val="24"/>
+          <w:lang w:val="vi-VN"/>
+        </w:rPr>
+        <w:t>Trạng thái hệ thống khi bắt đầu thực hiện Use-case</w:t>
       </w:r>
     </w:p>
     <w:p>
@@ -1466,9 +1478,11 @@
       </w:pPr>
       <w:r>
         <w:rPr>
-          <w:sz w:val="22"/>
-        </w:rPr>
-        <w:t>Postconditions</w:t>
+          <w:bCs/>
+          <w:sz w:val="22"/>
+          <w:szCs w:val="24"/>
+        </w:rPr>
+        <w:t>Trạng thái hệ thống sau khi thực hiện Use-case</w:t>
       </w:r>
     </w:p>
     <w:p>
@@ -1506,7 +1520,7 @@
         <w:rPr>
           <w:sz w:val="22"/>
         </w:rPr>
-        <w:t>Extension Points</w:t>
+        <w:t>Điểm mở rộng</w:t>
       </w:r>
     </w:p>
     <w:p>
@@ -1534,7 +1548,7 @@
         <w:rPr>
           <w:sz w:val="22"/>
         </w:rPr>
-        <w:t>Special Requirements</w:t>
+        <w:t>Điều kiện đặc biệt</w:t>
       </w:r>
     </w:p>
     <w:p>
@@ -1587,7 +1601,13 @@
         <w:rPr>
           <w:sz w:val="26"/>
         </w:rPr>
-        <w:t>Use-Case Specification</w:t>
+        <w:t xml:space="preserve"> </w:t>
+      </w:r>
+      <w:r>
+        <w:rPr>
+          <w:sz w:val="26"/>
+        </w:rPr>
+        <w:t>Đặc tả use-case</w:t>
       </w:r>
       <w:r>
         <w:rPr>
@@ -1600,25 +1620,18 @@
           <w:color w:val="0070C0"/>
           <w:sz w:val="26"/>
         </w:rPr>
-        <w:t>X</w:t>
-      </w:r>
-      <w:r>
-        <w:rPr>
-          <w:color w:val="0070C0"/>
+        <w:t>Xep lich lam viec cho NV</w:t>
+      </w:r>
+      <w:r>
+        <w:rPr>
           <w:sz w:val="26"/>
         </w:rPr>
-        <w:t>ep lich lam viec cho NV</w:t>
+        <w:fldChar w:fldCharType="end"/>
       </w:r>
       <w:r>
         <w:rPr>
           <w:sz w:val="26"/>
         </w:rPr>
-        <w:fldChar w:fldCharType="end"/>
-      </w:r>
-      <w:r>
-        <w:rPr>
-          <w:sz w:val="26"/>
-        </w:rPr>
         <w:t>”</w:t>
       </w:r>
     </w:p>
@@ -1633,7 +1646,7 @@
         <w:rPr>
           <w:sz w:val="22"/>
         </w:rPr>
-        <w:t>Brief Description</w:t>
+        <w:t>Tóm tắt</w:t>
       </w:r>
     </w:p>
     <w:p>
@@ -1649,14 +1662,7 @@
           <w:sz w:val="24"/>
           <w:szCs w:val="24"/>
         </w:rPr>
-        <w:t xml:space="preserve">Nhân viên quản lý nhà hàng </w:t>
-      </w:r>
-      <w:r>
-        <w:rPr>
-          <w:sz w:val="24"/>
-          <w:szCs w:val="24"/>
-        </w:rPr>
-        <w:t>có thể xếp lịch làm việc cho NV, đồng thời quản lí lịch làm việc của nhân viên thông qua use case này.</w:t>
+        <w:t>Nhân viên quản lý nhà hàng có thể xếp lịch làm việc cho NV, đồng thời quản lí lịch làm việc của nhân viên thông qua use case này.</w:t>
       </w:r>
     </w:p>
     <w:p>
@@ -1670,7 +1676,7 @@
         <w:rPr>
           <w:sz w:val="22"/>
         </w:rPr>
-        <w:t>Basic Flow of Events</w:t>
+        <w:t>Luồng sự kiện chính</w:t>
       </w:r>
     </w:p>
     <w:p>
@@ -1774,7 +1780,7 @@
         <w:rPr>
           <w:sz w:val="22"/>
         </w:rPr>
-        <w:t>Alternative Flows</w:t>
+        <w:t>Luồng sự kiện khác</w:t>
       </w:r>
     </w:p>
     <w:p>
@@ -1834,9 +1840,12 @@
       </w:pPr>
       <w:r>
         <w:rPr>
-          <w:sz w:val="22"/>
-        </w:rPr>
-        <w:t>Preconditions</w:t>
+          <w:bCs/>
+          <w:sz w:val="22"/>
+          <w:szCs w:val="24"/>
+          <w:lang w:val="vi-VN"/>
+        </w:rPr>
+        <w:t>Trạng thái hệ thống khi bắt đầu thực hiện Use-case</w:t>
       </w:r>
     </w:p>
     <w:p>
@@ -1861,14 +1870,16 @@
       <w:pPr>
         <w:pStyle w:val="Heading2"/>
         <w:rPr>
-          <w:sz w:val="22"/>
-        </w:rPr>
-      </w:pPr>
-      <w:r>
-        <w:rPr>
-          <w:sz w:val="22"/>
-        </w:rPr>
-        <w:t>Postconditions</w:t>
+          <w:sz w:val="24"/>
+        </w:rPr>
+      </w:pPr>
+      <w:r>
+        <w:rPr>
+          <w:bCs/>
+          <w:sz w:val="22"/>
+          <w:szCs w:val="24"/>
+        </w:rPr>
+        <w:t>Trạng thái hệ thống sau khi thực hiện Use-case</w:t>
       </w:r>
     </w:p>
     <w:p>
@@ -1931,7 +1942,7 @@
         <w:rPr>
           <w:sz w:val="22"/>
         </w:rPr>
-        <w:t>Extension Points</w:t>
+        <w:t>Điểm mở rộng</w:t>
       </w:r>
     </w:p>
     <w:p>
@@ -1981,7 +1992,7 @@
         <w:rPr>
           <w:sz w:val="22"/>
         </w:rPr>
-        <w:t>Special Requirements</w:t>
+        <w:t>Điều kiện đặc biệt</w:t>
       </w:r>
     </w:p>
     <w:p>
@@ -1997,8 +2008,6 @@
         </w:rPr>
         <w:t>Không có</w:t>
       </w:r>
-      <w:bookmarkStart w:id="18" w:name="_GoBack"/>
-      <w:bookmarkEnd w:id="18"/>
     </w:p>
     <w:p>
       <w:pPr>
@@ -2188,7 +2197,7 @@
               <w:rStyle w:val="PageNumber"/>
               <w:noProof/>
             </w:rPr>
-            <w:t>4</w:t>
+            <w:t>1</w:t>
           </w:r>
           <w:r>
             <w:rPr>
@@ -2300,11 +2309,21 @@
           <w:tcW w:w="6379" w:type="dxa"/>
         </w:tcPr>
         <w:p>
-          <w:fldSimple w:instr="title  \* Mergeformat ">
-            <w:r>
-              <w:t>Use-Case Specification</w:t>
-            </w:r>
-          </w:fldSimple>
+          <w:r>
+            <w:fldChar w:fldCharType="begin"/>
+          </w:r>
+          <w:r>
+            <w:instrText xml:space="preserve">title  \* Mergeformat </w:instrText>
+          </w:r>
+          <w:r>
+            <w:fldChar w:fldCharType="separate"/>
+          </w:r>
+          <w:r>
+            <w:t>Use-Case Specification</w:t>
+          </w:r>
+          <w:r>
+            <w:fldChar w:fldCharType="end"/>
+          </w:r>
         </w:p>
       </w:tc>
       <w:tc>

</xml_diff>